<commit_message>
Project report and Sql file have been added
</commit_message>
<xml_diff>
--- a/User Credentials.docx
+++ b/User Credentials.docx
@@ -1,6 +1,6 @@
 
 <file path=word/document.xml><?xml version="1.0" encoding="utf-8"?>
-<w:document xmlns:wpc="http://schemas.microsoft.com/office/word/2010/wordprocessingCanvas" xmlns:cx="http://schemas.microsoft.com/office/drawing/2014/chartex" xmlns:cx1="http://schemas.microsoft.com/office/drawing/2015/9/8/chartex" xmlns:cx2="http://schemas.microsoft.com/office/drawing/2015/10/21/chartex" xmlns:cx3="http://schemas.microsoft.com/office/drawing/2016/5/9/chartex" xmlns:cx4="http://schemas.microsoft.com/office/drawing/2016/5/10/chartex" xmlns:cx5="http://schemas.microsoft.com/office/drawing/2016/5/11/chartex" xmlns:cx6="http://schemas.microsoft.com/office/drawing/2016/5/12/chartex" xmlns:cx7="http://schemas.microsoft.com/office/drawing/2016/5/13/chartex" xmlns:cx8="http://schemas.microsoft.com/office/drawing/2016/5/14/chartex" xmlns:mc="http://schemas.openxmlformats.org/markup-compatibility/2006" xmlns:aink="http://schemas.microsoft.com/office/drawing/2016/ink" xmlns:am3d="http://schemas.microsoft.com/office/drawing/2017/model3d" xmlns:o="urn:schemas-microsoft-com:office:office" xmlns:r="http://schemas.openxmlformats.org/officeDocument/2006/relationships" xmlns:m="http://schemas.openxmlformats.org/officeDocument/2006/math" xmlns:v="urn:schemas-microsoft-com:vml" xmlns:wp14="http://schemas.microsoft.com/office/word/2010/wordprocessingDrawing" xmlns:wp="http://schemas.openxmlformats.org/drawingml/2006/wordprocessingDrawing" xmlns:w10="urn:schemas-microsoft-com:office:word" xmlns:w="http://schemas.openxmlformats.org/wordprocessingml/2006/main" xmlns:w14="http://schemas.microsoft.com/office/word/2010/wordml" xmlns:w15="http://schemas.microsoft.com/office/word/2012/wordml" xmlns:w16cid="http://schemas.microsoft.com/office/word/2016/wordml/cid" xmlns:w16se="http://schemas.microsoft.com/office/word/2015/wordml/symex" xmlns:wpg="http://schemas.microsoft.com/office/word/2010/wordprocessingGroup" xmlns:wpi="http://schemas.microsoft.com/office/word/2010/wordprocessingInk" xmlns:wne="http://schemas.microsoft.com/office/word/2006/wordml" xmlns:wps="http://schemas.microsoft.com/office/word/2010/wordprocessingShape" mc:Ignorable="w14 w15 w16se w16cid wp14">
+<w:document xmlns:wpc="http://schemas.microsoft.com/office/word/2010/wordprocessingCanvas" xmlns:mc="http://schemas.openxmlformats.org/markup-compatibility/2006" xmlns:o="urn:schemas-microsoft-com:office:office" xmlns:r="http://schemas.openxmlformats.org/officeDocument/2006/relationships" xmlns:m="http://schemas.openxmlformats.org/officeDocument/2006/math" xmlns:v="urn:schemas-microsoft-com:vml" xmlns:wp14="http://schemas.microsoft.com/office/word/2010/wordprocessingDrawing" xmlns:wp="http://schemas.openxmlformats.org/drawingml/2006/wordprocessingDrawing" xmlns:w10="urn:schemas-microsoft-com:office:word" xmlns:w="http://schemas.openxmlformats.org/wordprocessingml/2006/main" xmlns:w14="http://schemas.microsoft.com/office/word/2010/wordml" xmlns:w15="http://schemas.microsoft.com/office/word/2012/wordml" xmlns:wpg="http://schemas.microsoft.com/office/word/2010/wordprocessingGroup" xmlns:wpi="http://schemas.microsoft.com/office/word/2010/wordprocessingInk" xmlns:wne="http://schemas.microsoft.com/office/word/2006/wordml" xmlns:wps="http://schemas.microsoft.com/office/word/2010/wordprocessingShape" mc:Ignorable="w14 w15 wp14">
   <w:body>
     <w:tbl>
       <w:tblPr>
@@ -10,9 +10,9 @@
         <w:tblLook w:val="04A0" w:firstRow="1" w:lastRow="0" w:firstColumn="1" w:lastColumn="0" w:noHBand="0" w:noVBand="1"/>
       </w:tblPr>
       <w:tblGrid>
-        <w:gridCol w:w="3215"/>
-        <w:gridCol w:w="3069"/>
-        <w:gridCol w:w="3066"/>
+        <w:gridCol w:w="3116"/>
+        <w:gridCol w:w="3117"/>
+        <w:gridCol w:w="3117"/>
       </w:tblGrid>
       <w:tr>
         <w:tc>
@@ -115,7 +115,13 @@
               <w:rPr>
                 <w:sz w:val="32"/>
               </w:rPr>
-              <w:t>Imran1@</w:t>
+              <w:t>Imran2</w:t>
+            </w:r>
+            <w:r>
+              <w:rPr>
+                <w:sz w:val="32"/>
+              </w:rPr>
+              <w:t>@</w:t>
             </w:r>
           </w:p>
         </w:tc>
@@ -155,7 +161,7 @@
                   <w:rStyle w:val="Hyperlink"/>
                   <w:sz w:val="32"/>
                 </w:rPr>
-                <w:t>semahbub@gmail.com</w:t>
+                <w:t>mahabub@gmail.com</w:t>
               </w:r>
             </w:hyperlink>
           </w:p>
@@ -174,7 +180,19 @@
               <w:rPr>
                 <w:sz w:val="32"/>
               </w:rPr>
-              <w:t>Mahbub1@</w:t>
+              <w:t>Mah</w:t>
+            </w:r>
+            <w:r>
+              <w:rPr>
+                <w:sz w:val="32"/>
+              </w:rPr>
+              <w:t>abub2</w:t>
+            </w:r>
+            <w:r>
+              <w:rPr>
+                <w:sz w:val="32"/>
+              </w:rPr>
+              <w:t>@</w:t>
             </w:r>
           </w:p>
         </w:tc>
@@ -214,7 +232,7 @@
                   <w:rStyle w:val="Hyperlink"/>
                   <w:sz w:val="32"/>
                 </w:rPr>
-                <w:t>emran@gmail.com</w:t>
+                <w:t>aulad@gmail.com</w:t>
               </w:r>
             </w:hyperlink>
           </w:p>
@@ -233,7 +251,19 @@
               <w:rPr>
                 <w:sz w:val="32"/>
               </w:rPr>
-              <w:t>Emran1@</w:t>
+              <w:t>Aulad</w:t>
+            </w:r>
+            <w:r>
+              <w:rPr>
+                <w:sz w:val="32"/>
+              </w:rPr>
+              <w:t>2</w:t>
+            </w:r>
+            <w:r>
+              <w:rPr>
+                <w:sz w:val="32"/>
+              </w:rPr>
+              <w:t>@</w:t>
             </w:r>
           </w:p>
         </w:tc>
@@ -256,149 +286,7 @@
           </w:p>
         </w:tc>
       </w:tr>
-      <w:bookmarkStart w:id="0" w:name="_GoBack" w:colFirst="0" w:colLast="0"/>
-      <w:tr>
-        <w:tc>
-          <w:tcPr>
-            <w:tcW w:w="3116" w:type="dxa"/>
-          </w:tcPr>
-          <w:p>
-            <w:pPr>
-              <w:rPr>
-                <w:sz w:val="32"/>
-              </w:rPr>
-            </w:pPr>
-            <w:r>
-              <w:rPr>
-                <w:sz w:val="32"/>
-              </w:rPr>
-              <w:fldChar w:fldCharType="begin"/>
-            </w:r>
-            <w:r>
-              <w:rPr>
-                <w:sz w:val="32"/>
-              </w:rPr>
-              <w:instrText xml:space="preserve"> HYPERLINK "mailto:rashedul@gmail.com" </w:instrText>
-            </w:r>
-            <w:r>
-              <w:rPr>
-                <w:sz w:val="32"/>
-              </w:rPr>
-              <w:fldChar w:fldCharType="separate"/>
-            </w:r>
-            <w:r>
-              <w:rPr>
-                <w:rStyle w:val="Hyperlink"/>
-                <w:sz w:val="32"/>
-              </w:rPr>
-              <w:t>rashedul@gmail.com</w:t>
-            </w:r>
-            <w:r>
-              <w:rPr>
-                <w:sz w:val="32"/>
-              </w:rPr>
-              <w:fldChar w:fldCharType="end"/>
-            </w:r>
-          </w:p>
-        </w:tc>
-        <w:tc>
-          <w:tcPr>
-            <w:tcW w:w="3117" w:type="dxa"/>
-          </w:tcPr>
-          <w:p>
-            <w:pPr>
-              <w:rPr>
-                <w:sz w:val="32"/>
-              </w:rPr>
-            </w:pPr>
-            <w:r>
-              <w:rPr>
-                <w:sz w:val="32"/>
-              </w:rPr>
-              <w:t>Rashedul1@</w:t>
-            </w:r>
-          </w:p>
-        </w:tc>
-        <w:tc>
-          <w:tcPr>
-            <w:tcW w:w="3117" w:type="dxa"/>
-          </w:tcPr>
-          <w:p>
-            <w:pPr>
-              <w:rPr>
-                <w:sz w:val="32"/>
-              </w:rPr>
-            </w:pPr>
-            <w:r>
-              <w:rPr>
-                <w:sz w:val="32"/>
-              </w:rPr>
-              <w:t>Instructor</w:t>
-            </w:r>
-          </w:p>
-        </w:tc>
-      </w:tr>
-      <w:tr>
-        <w:tc>
-          <w:tcPr>
-            <w:tcW w:w="3116" w:type="dxa"/>
-          </w:tcPr>
-          <w:p>
-            <w:pPr>
-              <w:rPr>
-                <w:sz w:val="32"/>
-              </w:rPr>
-            </w:pPr>
-            <w:hyperlink r:id="rId9" w:history="1">
-              <w:r>
-                <w:rPr>
-                  <w:rStyle w:val="Hyperlink"/>
-                  <w:sz w:val="32"/>
-                </w:rPr>
-                <w:t>arif@gmail.com</w:t>
-              </w:r>
-            </w:hyperlink>
-          </w:p>
-        </w:tc>
-        <w:tc>
-          <w:tcPr>
-            <w:tcW w:w="3117" w:type="dxa"/>
-          </w:tcPr>
-          <w:p>
-            <w:pPr>
-              <w:rPr>
-                <w:sz w:val="32"/>
-              </w:rPr>
-            </w:pPr>
-            <w:r>
-              <w:rPr>
-                <w:sz w:val="32"/>
-              </w:rPr>
-              <w:t>Arif1@</w:t>
-            </w:r>
-          </w:p>
-        </w:tc>
-        <w:tc>
-          <w:tcPr>
-            <w:tcW w:w="3117" w:type="dxa"/>
-          </w:tcPr>
-          <w:p>
-            <w:pPr>
-              <w:rPr>
-                <w:sz w:val="32"/>
-              </w:rPr>
-            </w:pPr>
-            <w:r>
-              <w:rPr>
-                <w:sz w:val="32"/>
-              </w:rPr>
-              <w:t>Trainee</w:t>
-            </w:r>
-          </w:p>
-        </w:tc>
-      </w:tr>
     </w:tbl>
-    <w:bookmarkEnd w:id="0"/>
     <w:p>
       <w:pPr>
         <w:rPr>
@@ -406,6 +294,8 @@
           <w:sz w:val="40"/>
         </w:rPr>
       </w:pPr>
+      <w:bookmarkStart w:id="0" w:name="_GoBack"/>
+      <w:bookmarkEnd w:id="0"/>
       <w:r>
         <w:rPr>
           <w:b/>
@@ -425,7 +315,7 @@
 </file>
 
 <file path=word/endnotes.xml><?xml version="1.0" encoding="utf-8"?>
-<w:endnotes xmlns:wpc="http://schemas.microsoft.com/office/word/2010/wordprocessingCanvas" xmlns:cx="http://schemas.microsoft.com/office/drawing/2014/chartex" xmlns:cx1="http://schemas.microsoft.com/office/drawing/2015/9/8/chartex" xmlns:cx2="http://schemas.microsoft.com/office/drawing/2015/10/21/chartex" xmlns:cx3="http://schemas.microsoft.com/office/drawing/2016/5/9/chartex" xmlns:cx4="http://schemas.microsoft.com/office/drawing/2016/5/10/chartex" xmlns:cx5="http://schemas.microsoft.com/office/drawing/2016/5/11/chartex" xmlns:cx6="http://schemas.microsoft.com/office/drawing/2016/5/12/chartex" xmlns:cx7="http://schemas.microsoft.com/office/drawing/2016/5/13/chartex" xmlns:cx8="http://schemas.microsoft.com/office/drawing/2016/5/14/chartex" xmlns:mc="http://schemas.openxmlformats.org/markup-compatibility/2006" xmlns:aink="http://schemas.microsoft.com/office/drawing/2016/ink" xmlns:am3d="http://schemas.microsoft.com/office/drawing/2017/model3d" xmlns:o="urn:schemas-microsoft-com:office:office" xmlns:r="http://schemas.openxmlformats.org/officeDocument/2006/relationships" xmlns:m="http://schemas.openxmlformats.org/officeDocument/2006/math" xmlns:v="urn:schemas-microsoft-com:vml" xmlns:wp14="http://schemas.microsoft.com/office/word/2010/wordprocessingDrawing" xmlns:wp="http://schemas.openxmlformats.org/drawingml/2006/wordprocessingDrawing" xmlns:w10="urn:schemas-microsoft-com:office:word" xmlns:w="http://schemas.openxmlformats.org/wordprocessingml/2006/main" xmlns:w14="http://schemas.microsoft.com/office/word/2010/wordml" xmlns:w15="http://schemas.microsoft.com/office/word/2012/wordml" xmlns:w16cid="http://schemas.microsoft.com/office/word/2016/wordml/cid" xmlns:w16se="http://schemas.microsoft.com/office/word/2015/wordml/symex" xmlns:wpg="http://schemas.microsoft.com/office/word/2010/wordprocessingGroup" xmlns:wpi="http://schemas.microsoft.com/office/word/2010/wordprocessingInk" xmlns:wne="http://schemas.microsoft.com/office/word/2006/wordml" xmlns:wps="http://schemas.microsoft.com/office/word/2010/wordprocessingShape" mc:Ignorable="w14 w15 w16se w16cid wp14">
+<w:endnotes xmlns:wpc="http://schemas.microsoft.com/office/word/2010/wordprocessingCanvas" xmlns:mc="http://schemas.openxmlformats.org/markup-compatibility/2006" xmlns:o="urn:schemas-microsoft-com:office:office" xmlns:r="http://schemas.openxmlformats.org/officeDocument/2006/relationships" xmlns:m="http://schemas.openxmlformats.org/officeDocument/2006/math" xmlns:v="urn:schemas-microsoft-com:vml" xmlns:wp14="http://schemas.microsoft.com/office/word/2010/wordprocessingDrawing" xmlns:wp="http://schemas.openxmlformats.org/drawingml/2006/wordprocessingDrawing" xmlns:w10="urn:schemas-microsoft-com:office:word" xmlns:w="http://schemas.openxmlformats.org/wordprocessingml/2006/main" xmlns:w14="http://schemas.microsoft.com/office/word/2010/wordml" xmlns:w15="http://schemas.microsoft.com/office/word/2012/wordml" xmlns:wpg="http://schemas.microsoft.com/office/word/2010/wordprocessingGroup" xmlns:wpi="http://schemas.microsoft.com/office/word/2010/wordprocessingInk" xmlns:wne="http://schemas.microsoft.com/office/word/2006/wordml" xmlns:wps="http://schemas.microsoft.com/office/word/2010/wordprocessingShape" mc:Ignorable="w14 w15 wp14">
   <w:endnote w:type="separator" w:id="-1">
     <w:p>
       <w:pPr>
@@ -450,7 +340,7 @@
 </file>
 
 <file path=word/footnotes.xml><?xml version="1.0" encoding="utf-8"?>
-<w:footnotes xmlns:wpc="http://schemas.microsoft.com/office/word/2010/wordprocessingCanvas" xmlns:cx="http://schemas.microsoft.com/office/drawing/2014/chartex" xmlns:cx1="http://schemas.microsoft.com/office/drawing/2015/9/8/chartex" xmlns:cx2="http://schemas.microsoft.com/office/drawing/2015/10/21/chartex" xmlns:cx3="http://schemas.microsoft.com/office/drawing/2016/5/9/chartex" xmlns:cx4="http://schemas.microsoft.com/office/drawing/2016/5/10/chartex" xmlns:cx5="http://schemas.microsoft.com/office/drawing/2016/5/11/chartex" xmlns:cx6="http://schemas.microsoft.com/office/drawing/2016/5/12/chartex" xmlns:cx7="http://schemas.microsoft.com/office/drawing/2016/5/13/chartex" xmlns:cx8="http://schemas.microsoft.com/office/drawing/2016/5/14/chartex" xmlns:mc="http://schemas.openxmlformats.org/markup-compatibility/2006" xmlns:aink="http://schemas.microsoft.com/office/drawing/2016/ink" xmlns:am3d="http://schemas.microsoft.com/office/drawing/2017/model3d" xmlns:o="urn:schemas-microsoft-com:office:office" xmlns:r="http://schemas.openxmlformats.org/officeDocument/2006/relationships" xmlns:m="http://schemas.openxmlformats.org/officeDocument/2006/math" xmlns:v="urn:schemas-microsoft-com:vml" xmlns:wp14="http://schemas.microsoft.com/office/word/2010/wordprocessingDrawing" xmlns:wp="http://schemas.openxmlformats.org/drawingml/2006/wordprocessingDrawing" xmlns:w10="urn:schemas-microsoft-com:office:word" xmlns:w="http://schemas.openxmlformats.org/wordprocessingml/2006/main" xmlns:w14="http://schemas.microsoft.com/office/word/2010/wordml" xmlns:w15="http://schemas.microsoft.com/office/word/2012/wordml" xmlns:w16cid="http://schemas.microsoft.com/office/word/2016/wordml/cid" xmlns:w16se="http://schemas.microsoft.com/office/word/2015/wordml/symex" xmlns:wpg="http://schemas.microsoft.com/office/word/2010/wordprocessingGroup" xmlns:wpi="http://schemas.microsoft.com/office/word/2010/wordprocessingInk" xmlns:wne="http://schemas.microsoft.com/office/word/2006/wordml" xmlns:wps="http://schemas.microsoft.com/office/word/2010/wordprocessingShape" mc:Ignorable="w14 w15 w16se w16cid wp14">
+<w:footnotes xmlns:wpc="http://schemas.microsoft.com/office/word/2010/wordprocessingCanvas" xmlns:mc="http://schemas.openxmlformats.org/markup-compatibility/2006" xmlns:o="urn:schemas-microsoft-com:office:office" xmlns:r="http://schemas.openxmlformats.org/officeDocument/2006/relationships" xmlns:m="http://schemas.openxmlformats.org/officeDocument/2006/math" xmlns:v="urn:schemas-microsoft-com:vml" xmlns:wp14="http://schemas.microsoft.com/office/word/2010/wordprocessingDrawing" xmlns:wp="http://schemas.openxmlformats.org/drawingml/2006/wordprocessingDrawing" xmlns:w10="urn:schemas-microsoft-com:office:word" xmlns:w="http://schemas.openxmlformats.org/wordprocessingml/2006/main" xmlns:w14="http://schemas.microsoft.com/office/word/2010/wordml" xmlns:w15="http://schemas.microsoft.com/office/word/2012/wordml" xmlns:wpg="http://schemas.microsoft.com/office/word/2010/wordprocessingGroup" xmlns:wpi="http://schemas.microsoft.com/office/word/2010/wordprocessingInk" xmlns:wne="http://schemas.microsoft.com/office/word/2006/wordml" xmlns:wps="http://schemas.microsoft.com/office/word/2010/wordprocessingShape" mc:Ignorable="w14 w15 wp14">
   <w:footnote w:type="separator" w:id="-1">
     <w:p>
       <w:pPr>
@@ -475,7 +365,7 @@
 </file>
 
 <file path=word/styles.xml><?xml version="1.0" encoding="utf-8"?>
-<w:styles xmlns:mc="http://schemas.openxmlformats.org/markup-compatibility/2006" xmlns:r="http://schemas.openxmlformats.org/officeDocument/2006/relationships" xmlns:w="http://schemas.openxmlformats.org/wordprocessingml/2006/main" xmlns:w14="http://schemas.microsoft.com/office/word/2010/wordml" xmlns:w15="http://schemas.microsoft.com/office/word/2012/wordml" xmlns:w16cid="http://schemas.microsoft.com/office/word/2016/wordml/cid" xmlns:w16se="http://schemas.microsoft.com/office/word/2015/wordml/symex" mc:Ignorable="w14 w15 w16se w16cid">
+<w:styles xmlns:mc="http://schemas.openxmlformats.org/markup-compatibility/2006" xmlns:r="http://schemas.openxmlformats.org/officeDocument/2006/relationships" xmlns:w="http://schemas.openxmlformats.org/wordprocessingml/2006/main" xmlns:w14="http://schemas.microsoft.com/office/word/2010/wordml" xmlns:w15="http://schemas.microsoft.com/office/word/2012/wordml" mc:Ignorable="w14 w15">
   <w:docDefaults>
     <w:rPrDefault>
       <w:rPr>
@@ -491,7 +381,7 @@
       </w:pPr>
     </w:pPrDefault>
   </w:docDefaults>
-  <w:latentStyles w:defLockedState="0" w:defUIPriority="99" w:defSemiHidden="0" w:defUnhideWhenUsed="0" w:defQFormat="0" w:count="376">
+  <w:latentStyles w:defLockedState="0" w:defUIPriority="99" w:defSemiHidden="0" w:defUnhideWhenUsed="0" w:defQFormat="0" w:count="371">
     <w:lsdException w:name="Normal" w:uiPriority="0" w:qFormat="1"/>
     <w:lsdException w:name="heading 1" w:uiPriority="9" w:qFormat="1"/>
     <w:lsdException w:name="heading 2" w:semiHidden="1" w:uiPriority="9" w:unhideWhenUsed="1" w:qFormat="1"/>
@@ -863,11 +753,6 @@
     <w:lsdException w:name="List Table 5 Dark Accent 6" w:uiPriority="50"/>
     <w:lsdException w:name="List Table 6 Colorful Accent 6" w:uiPriority="51"/>
     <w:lsdException w:name="List Table 7 Colorful Accent 6" w:uiPriority="52"/>
-    <w:lsdException w:name="Mention" w:semiHidden="1" w:unhideWhenUsed="1"/>
-    <w:lsdException w:name="Smart Hyperlink" w:semiHidden="1" w:unhideWhenUsed="1"/>
-    <w:lsdException w:name="Hashtag" w:semiHidden="1" w:unhideWhenUsed="1"/>
-    <w:lsdException w:name="Unresolved Mention" w:semiHidden="1" w:unhideWhenUsed="1"/>
-    <w:lsdException w:name="Smart Link" w:semiHidden="1" w:unhideWhenUsed="1"/>
   </w:latentStyles>
   <w:style w:type="paragraph" w:default="1" w:styleId="Normal">
     <w:name w:val="Normal"/>
@@ -909,6 +794,7 @@
       <w:spacing w:after="0" w:line="240" w:lineRule="auto"/>
     </w:pPr>
     <w:tblPr>
+      <w:tblInd w:w="0" w:type="dxa"/>
       <w:tblBorders>
         <w:top w:val="single" w:sz="4" w:space="0" w:color="auto"/>
         <w:left w:val="single" w:sz="4" w:space="0" w:color="auto"/>
@@ -917,6 +803,12 @@
         <w:insideH w:val="single" w:sz="4" w:space="0" w:color="auto"/>
         <w:insideV w:val="single" w:sz="4" w:space="0" w:color="auto"/>
       </w:tblBorders>
+      <w:tblCellMar>
+        <w:top w:w="0" w:type="dxa"/>
+        <w:left w:w="108" w:type="dxa"/>
+        <w:bottom w:w="0" w:type="dxa"/>
+        <w:right w:w="108" w:type="dxa"/>
+      </w:tblCellMar>
     </w:tblPr>
   </w:style>
   <w:style w:type="character" w:styleId="Hyperlink">
@@ -930,7 +822,7 @@
       <w:u w:val="single"/>
     </w:rPr>
   </w:style>
-  <w:style w:type="character" w:styleId="UnresolvedMention">
+  <w:style w:type="character" w:customStyle="1" w:styleId="UnresolvedMention">
     <w:name w:val="Unresolved Mention"/>
     <w:basedOn w:val="DefaultParagraphFont"/>
     <w:uiPriority w:val="99"/>

</xml_diff>